<commit_message>
minor changes to manuscript
</commit_message>
<xml_diff>
--- a/paper/5_Collabra/manuscript.docx
+++ b/paper/5_Collabra/manuscript.docx
@@ -302,6 +302,80 @@
         <w:pStyle w:val="BodyText"/>
       </w:pPr>
       <w:r>
+        <w:rPr>
+          <w:b/>
+          <w:bCs/>
+        </w:rPr>
+        <w:t xml:space="preserve">Enabling a more precise assessment of low-severity alterations is important, as milder symptoms are significant predictors of future clinical disorders and are associated with present functional impairments and reduced quality of life</w:t>
+      </w:r>
+      <w:r>
+        <w:rPr>
+          <w:b/>
+          <w:bCs/>
+        </w:rPr>
+        <w:t xml:space="preserve"> </w:t>
+      </w:r>
+      <w:r>
+        <w:rPr>
+          <w:b/>
+          <w:bCs/>
+        </w:rPr>
+        <w:t xml:space="preserve">(</w:t>
+      </w:r>
+      <w:hyperlink w:anchor="ref-cuijpers2004subthreshold">
+        <w:r>
+          <w:rPr>
+            <w:rStyle w:val="Hyperlink"/>
+            <w:b/>
+            <w:bCs/>
+          </w:rPr>
+          <w:t xml:space="preserve">Cuijpers &amp; Smit, 2004</w:t>
+        </w:r>
+      </w:hyperlink>
+      <w:r>
+        <w:rPr>
+          <w:b/>
+          <w:bCs/>
+        </w:rPr>
+        <w:t xml:space="preserve">;</w:t>
+      </w:r>
+      <w:r>
+        <w:rPr>
+          <w:b/>
+          <w:bCs/>
+        </w:rPr>
+        <w:t xml:space="preserve"> </w:t>
+      </w:r>
+      <w:hyperlink w:anchor="ref-judd1998major">
+        <w:r>
+          <w:rPr>
+            <w:rStyle w:val="Hyperlink"/>
+            <w:b/>
+            <w:bCs/>
+          </w:rPr>
+          <w:t xml:space="preserve">Judd et al., 1998</w:t>
+        </w:r>
+      </w:hyperlink>
+      <w:r>
+        <w:rPr>
+          <w:b/>
+          <w:bCs/>
+        </w:rPr>
+        <w:t xml:space="preserve">)</w:t>
+      </w:r>
+      <w:r>
+        <w:rPr>
+          <w:b/>
+          <w:bCs/>
+        </w:rPr>
+        <w:t xml:space="preserve">. In addition, the growing reliance on large-scale, often online, psychological and epidemiological surveys, to monitor population-level mental health, evaluate interventions, or track responses to global stressors such as pandemics or geopolitical crises, demands tools that are both brief and sensitive to small but meaningful fluctuations.</w:t>
+      </w:r>
+    </w:p>
+    <w:p>
+      <w:pPr>
+        <w:pStyle w:val="BodyText"/>
+      </w:pPr>
+      <w:r>
         <w:t xml:space="preserve">This brief report aims at testing the possibility of enhancing - with minimal changes to the original scale - the PHQ-4 sensitivity to mild mood level inflections. In the first study, we will evaluate whether the new response option is prevalently used by participants, and whether it does capture a specific part of the construct. In the second study, we will compare the refined PHQ-4 version to the original one in terms of sensitivity to subclinical variability in depression, using the Beck Depression Inventory</w:t>
       </w:r>
       <w:r>
@@ -328,13 +402,13 @@
         <w:t xml:space="preserve"> </w:t>
       </w:r>
       <w:r>
-        <w:t xml:space="preserve">and the Trait scale of the State Trait Anxiety Inventory</w:t>
-      </w:r>
-      <w:r>
-        <w:t xml:space="preserve"> </w:t>
-      </w:r>
-      <w:r>
-        <w:t xml:space="preserve">(STAIT-5,</w:t>
+        <w:t xml:space="preserve">and the Trait scale of the State-Trait Anxiety Inventory</w:t>
+      </w:r>
+      <w:r>
+        <w:t xml:space="preserve"> </w:t>
+      </w:r>
+      <w:r>
+        <w:t xml:space="preserve">(STAI-5,</w:t>
       </w:r>
       <w:r>
         <w:t xml:space="preserve"> </w:t>
@@ -662,7 +736,7 @@
         <w:t xml:space="preserve">for the choice of the label)</w:t>
       </w:r>
       <w:r>
-        <w:t xml:space="preserve">. This new option was scored as 0.5 to preserve the same scoring as the original version.</w:t>
+        <w:t xml:space="preserve">.</w:t>
       </w:r>
     </w:p>
     <w:bookmarkEnd w:id="24"/>
@@ -872,7 +946,7 @@
         <w:pStyle w:val="FirstParagraph"/>
       </w:pPr>
       <w:r>
-        <w:t xml:space="preserve">The reliability of the anxiety (</w:t>
+        <w:t xml:space="preserve">The consistency of the anxiety (</w:t>
       </w:r>
       <m:oMath>
         <m:r>
@@ -925,7 +999,7 @@
         </m:r>
       </m:oMath>
       <w:r>
-        <w:t xml:space="preserve">; RMSEA = 0.031) and depression (</w:t>
+        <w:t xml:space="preserve">) and depression (</w:t>
       </w:r>
       <m:oMath>
         <m:r>
@@ -978,7 +1052,17 @@
         </m:r>
       </m:oMath>
       <w:r>
-        <w:t xml:space="preserve">; RMSEA = 0.044) subscales is excellent. The proportion of response types stratified by item (see</w:t>
+        <w:t xml:space="preserve">) subscales is excellent (</w:t>
+      </w:r>
+      <w:r>
+        <w:rPr>
+          <w:b/>
+          <w:bCs/>
+        </w:rPr>
+        <w:t xml:space="preserve">responses were treated as ordinal</w:t>
+      </w:r>
+      <w:r>
+        <w:t xml:space="preserve">). The proportion of response types stratified by item (see</w:t>
       </w:r>
       <w:r>
         <w:t xml:space="preserve"> </w:t>
@@ -1056,7 +1140,7 @@
         <w:t xml:space="preserve">)</w:t>
       </w:r>
       <w:r>
-        <w:t xml:space="preserve">. For anxiety, the two items captured 89.2% of the variance of the latent anxiety dimension (</w:t>
+        <w:t xml:space="preserve">. For anxiety, the latent anxiety dimension (</w:t>
       </w:r>
       <m:oMath>
         <m:sSub>
@@ -1091,7 +1175,7 @@
         </m:sSub>
       </m:oMath>
       <w:r>
-        <w:t xml:space="preserve">). The discrimination parameters suggested that the first item was less precise (</w:t>
+        <w:t xml:space="preserve">) captured 89.2% of the total variance across the two items (RMSEA = 0.031). The discrimination parameters suggested that the first item was less precise (</w:t>
       </w:r>
       <m:oMath>
         <m:r>
@@ -1177,7 +1261,7 @@
         </w:r>
       </w:hyperlink>
       <w:r>
-        <w:t xml:space="preserve">). The two depression items captured 82.8% of the variance of its latent trait (</w:t>
+        <w:t xml:space="preserve">). The latent depression trait (</w:t>
       </w:r>
       <m:oMath>
         <m:sSub>
@@ -1221,7 +1305,7 @@
         </m:sSub>
       </m:oMath>
       <w:r>
-        <w:t xml:space="preserve">), and the opposite pattern was found: the first item had a higher precision (</w:t>
+        <w:t xml:space="preserve">) The two depression items captured 82.8% of the total variance across the two items (RMSEA = 0.044), and the opposite pattern was found: the first item had a higher precision (</w:t>
       </w:r>
       <m:oMath>
         <m:r>
@@ -1608,7 +1692,73 @@
         <w:t xml:space="preserve">“Once or twice”</w:t>
       </w:r>
       <w:r>
-        <w:t xml:space="preserve">) scored 0.5 (creating more possible total scores - 0.5, 1.5, 2.5, etc.).</w:t>
+        <w:t xml:space="preserve">).</w:t>
+      </w:r>
+      <w:r>
+        <w:t xml:space="preserve"> </w:t>
+      </w:r>
+      <w:r>
+        <w:rPr>
+          <w:b/>
+          <w:bCs/>
+        </w:rPr>
+        <w:t xml:space="preserve">To preserve comparability with the original PHQ-4 scoring system and avoid altering the scale’s total score range or established cut-off thresholds, we assigned the new response option a value of 0.5, placing it midway between</w:t>
+      </w:r>
+      <w:r>
+        <w:rPr>
+          <w:b/>
+          <w:bCs/>
+        </w:rPr>
+        <w:t xml:space="preserve"> </w:t>
+      </w:r>
+      <w:r>
+        <w:rPr>
+          <w:b/>
+          <w:bCs/>
+        </w:rPr>
+        <w:t xml:space="preserve">“Not at all”</w:t>
+      </w:r>
+      <w:r>
+        <w:rPr>
+          <w:b/>
+          <w:bCs/>
+        </w:rPr>
+        <w:t xml:space="preserve"> </w:t>
+      </w:r>
+      <w:r>
+        <w:rPr>
+          <w:b/>
+          <w:bCs/>
+        </w:rPr>
+        <w:t xml:space="preserve">(0) and</w:t>
+      </w:r>
+      <w:r>
+        <w:rPr>
+          <w:b/>
+          <w:bCs/>
+        </w:rPr>
+        <w:t xml:space="preserve"> </w:t>
+      </w:r>
+      <w:r>
+        <w:rPr>
+          <w:b/>
+          <w:bCs/>
+        </w:rPr>
+        <w:t xml:space="preserve">“Several days”</w:t>
+      </w:r>
+      <w:r>
+        <w:rPr>
+          <w:b/>
+          <w:bCs/>
+        </w:rPr>
+        <w:t xml:space="preserve"> </w:t>
+      </w:r>
+      <w:r>
+        <w:rPr>
+          <w:b/>
+          <w:bCs/>
+        </w:rPr>
+        <w:t xml:space="preserve">(1). While this scoring assumes equal spacing between response options - a common but imperfect convention in ordinal scales - it offers a pragmatic compromise between conceptual fidelity and applied utility.</w:t>
       </w:r>
     </w:p>
     <w:p>
@@ -1656,13 +1806,13 @@
         <w:pStyle w:val="BodyText"/>
       </w:pPr>
       <w:r>
-        <w:t xml:space="preserve">The short version of the trait scale of the State-Trait Anxiety Inventory</w:t>
-      </w:r>
-      <w:r>
-        <w:t xml:space="preserve"> </w:t>
-      </w:r>
-      <w:r>
-        <w:t xml:space="preserve">(STAIT-5,</w:t>
+        <w:t xml:space="preserve">The short version of the trait subscale of the State-Trait Anxiety Inventory</w:t>
+      </w:r>
+      <w:r>
+        <w:t xml:space="preserve"> </w:t>
+      </w:r>
+      <w:r>
+        <w:t xml:space="preserve">(STAI-5,</w:t>
       </w:r>
       <w:r>
         <w:t xml:space="preserve"> </w:t>
@@ -1820,7 +1970,7 @@
         <w:pStyle w:val="FirstParagraph"/>
       </w:pPr>
       <w:r>
-        <w:t xml:space="preserve">The original or refined version of the PHQ-4 was followed by the BDI-II, STAIT-5, IAS, and MAIA-2, presented in random order. The IAS</w:t>
+        <w:t xml:space="preserve">The original or refined version of the PHQ-4 was followed by the BDI-II, STAI-5, IAS, and MAIA-2, presented in random order. The IAS</w:t>
       </w:r>
       <w:r>
         <w:t xml:space="preserve"> </w:t>
@@ -1918,7 +2068,43 @@
         <w:pStyle w:val="FirstParagraph"/>
       </w:pPr>
       <w:r>
-        <w:t xml:space="preserve">The linear regression predicting the BDI-II total score with the PHQ-4 depression score showed no interaction related to the PHQ-4 version (</w:t>
+        <w:rPr>
+          <w:b/>
+          <w:bCs/>
+        </w:rPr>
+        <w:t xml:space="preserve">A linear model testing the interaction effect</w:t>
+      </w:r>
+      <w:r>
+        <w:rPr>
+          <w:b/>
+          <w:bCs/>
+        </w:rPr>
+        <w:t xml:space="preserve"> </w:t>
+      </w:r>
+      <m:oMath>
+        <m:r>
+          <m:t>Δ</m:t>
+        </m:r>
+      </m:oMath>
+      <w:r>
+        <w:rPr>
+          <w:b/>
+          <w:bCs/>
+        </w:rPr>
+        <w:t xml:space="preserve"> </w:t>
+      </w:r>
+      <w:r>
+        <w:rPr>
+          <w:b/>
+          <w:bCs/>
+        </w:rPr>
+        <w:t xml:space="preserve">of the refined condition on the intercept (representing by how much the value of the outcome when the PHQ score is 0 changes for the refined version compared the original) and slope (its increase or decrease by the refined version compared to the original) of the relationship between the PHQ-4 depression score and the BDI-II total score was fitted.</w:t>
+      </w:r>
+      <w:r>
+        <w:t xml:space="preserve"> </w:t>
+      </w:r>
+      <w:r>
+        <w:t xml:space="preserve">The model predicting the BDI-II total score with the PHQ-4 depression score showed no interaction related to the PHQ-4 version (</w:t>
       </w:r>
       <m:oMath>
         <m:r>
@@ -2362,7 +2548,7 @@
       </w:r>
     </w:p>
     <w:bookmarkEnd w:id="36"/>
-    <w:bookmarkStart w:id="37" w:name="phq-4-anxiety-vs.-stait-5"/>
+    <w:bookmarkStart w:id="37" w:name="phq-4-anxiety-vs.-stai-5"/>
     <w:p>
       <w:pPr>
         <w:pStyle w:val="Heading3"/>
@@ -2384,7 +2570,7 @@
         <w:t xml:space="preserve"> </w:t>
       </w:r>
       <w:r>
-        <w:t xml:space="preserve">STAIT-5</w:t>
+        <w:t xml:space="preserve">STAI-5</w:t>
       </w:r>
     </w:p>
     <w:p>
@@ -2392,7 +2578,7 @@
         <w:pStyle w:val="FirstParagraph"/>
       </w:pPr>
       <w:r>
-        <w:t xml:space="preserve">The linear regression predicting the STAIT-5 general score with the PHQ-4 anxiety score showed no interaction related to the PHQ-4 version (</w:t>
+        <w:t xml:space="preserve">The linear regression predicting the STAI-5 general score with the PHQ-4 anxiety score showed no interaction related to the PHQ-4 version (</w:t>
       </w:r>
       <m:oMath>
         <m:r>
@@ -2744,7 +2930,7 @@
         <w:t xml:space="preserve">t</w:t>
       </w:r>
       <w:r>
-        <w:t xml:space="preserve">-tests comparing the STAIT-5 scores between the refined and the original version at each integer score yielded no evidence in favour of a significant difference. In other words, having the same score on the refined version as on the original version was related to the same outcome on the STAIT-5.</w:t>
+        <w:t xml:space="preserve">-tests comparing the STAI-5 scores between the refined and the original version at each integer score yielded no evidence in favour of a significant difference. In other words, having the same score on the refined version as on the original version was related to the same outcome on the STAI-5.</w:t>
       </w:r>
     </w:p>
     <w:p>
@@ -2752,7 +2938,7 @@
         <w:pStyle w:val="BodyText"/>
       </w:pPr>
       <w:r>
-        <w:t xml:space="preserve">However, comparing in-between scores with adjacent scores yielded mixed results. Scoring 0.5 on the PHQ-4 anxiety was not significantly associated with a different level of STAIT-5 compared to scoring 0 (BF = 1.83), but was with scores of 1 (BF &gt; 30). Similarly, there was no evidence that scoring 1.5 was different from scoring 1 (BF = 0.605), but strong evidence that it was different from scoring 2 (BF &gt; 30).</w:t>
+        <w:t xml:space="preserve">However, comparing in-between scores with adjacent scores yielded mixed results. Scoring 0.5 on the PHQ-4 anxiety was not significantly associated with a different level of STAI-5 compared to scoring 0 (BF = 1.83), but was with scores of 1 (BF &gt; 30). Similarly, there was no evidence that scoring 1.5 was different from scoring 1 (BF = 0.605), but strong evidence that it was different from scoring 2 (BF &gt; 30).</w:t>
       </w:r>
     </w:p>
     <w:bookmarkEnd w:id="37"/>
@@ -2770,7 +2956,7 @@
         <w:pStyle w:val="FirstParagraph"/>
       </w:pPr>
       <w:r>
-        <w:t xml:space="preserve">While the relationship pattern (i.e., the slope of the linear relationship) was not affected by the PHQ-4 version, we focused next on testing the difference in the strength (i.e., the precision) of the relationship, in particular at the lower end of the spectrum (i.e., for sub-clinical threshold scores of the BDI-II and STAIT-5). We bootstrapped (2000 iterations) the difference in correlation between the refined and the original version for each of the two ground-truth measures, separately for the BDI-II subsamples (minimal to mild &lt;= 18; moderate to severe &gt; 18) and the STAIT-5 subsamples (minimal to mild &lt; 2; moderate to severe &gt;= 2).</w:t>
+        <w:t xml:space="preserve">While the relationship pattern (i.e., the slope of the linear relationship) was not affected by the PHQ-4 version, we focused next on testing the difference in the strength (i.e., the precision) of the relationship, in particular at the lower end of the spectrum (i.e., for sub-clinical threshold scores of the BDI-II and STAI-5). We bootstrapped (2000 iterations) the difference in correlation between the refined and the original version for each of the two ground-truth measures, separately for the BDI-II subsamples (minimal to mild &lt;= 18; moderate to severe &gt; 18) and the STAI-5 subsamples (minimal to mild &lt; 2; moderate to severe &gt;= 2).</w:t>
       </w:r>
     </w:p>
     <w:p>
@@ -2842,7 +3028,7 @@
         <w:pStyle w:val="BodyText"/>
       </w:pPr>
       <w:r>
-        <w:t xml:space="preserve">For the STAIT-5, there was no difference in the correlation between the refined and the original version in the subclinical range of the STAIT-5. Surprisingly, we observed a stronger correlation between the refined PHQ-4 Anxiety score and the STAIT-5 in the moderate to severe range compared to the original version (</w:t>
+        <w:t xml:space="preserve">For the STAI-5, there was no difference in the correlation between the refined and the original version in the subclinical range of the STAI-5. Surprisingly, we observed a stronger correlation between the refined PHQ-4 Anxiety score and the STAI-5 in the moderate to severe range compared to the original version (</w:t>
       </w:r>
       <m:oMath>
         <m:sSub>
@@ -2968,7 +3154,175 @@
         <w:pStyle w:val="BodyText"/>
       </w:pPr>
       <w:r>
-        <w:t xml:space="preserve">Finally, although we used a stricter criterion for classifying participants as having a depression or an anxiety disorder by restricting it to participants also reporting undergoing a medical treatment, it was still based on self-reported data. Studies in controlled clinical settings are needed to confirm the potential benefits of the refined PHQ-4 in mood disorders detection accuracy.</w:t>
+        <w:rPr>
+          <w:b/>
+          <w:bCs/>
+        </w:rPr>
+        <w:t xml:space="preserve">One of the potential limitations of our study includes the choice of the measures used as external</w:t>
+      </w:r>
+      <w:r>
+        <w:rPr>
+          <w:b/>
+          <w:bCs/>
+        </w:rPr>
+        <w:t xml:space="preserve"> </w:t>
+      </w:r>
+      <w:r>
+        <w:rPr>
+          <w:b/>
+          <w:bCs/>
+        </w:rPr>
+        <w:t xml:space="preserve">“ground-truth”</w:t>
+      </w:r>
+      <w:r>
+        <w:rPr>
+          <w:b/>
+          <w:bCs/>
+        </w:rPr>
+        <w:t xml:space="preserve"> </w:t>
+      </w:r>
+      <w:r>
+        <w:rPr>
+          <w:b/>
+          <w:bCs/>
+        </w:rPr>
+        <w:t xml:space="preserve">of depression and anxiety, namely the BDI-II and the STAI-5. For instance, there is ongoing debate about the STAI’s discriminant validity (which might extend to its short form used in the present study). A recent meta-analysis reported that trait anxiety scores were more strongly associated with depressive than anxiety disorders</w:t>
+      </w:r>
+      <w:r>
+        <w:rPr>
+          <w:b/>
+          <w:bCs/>
+        </w:rPr>
+        <w:t xml:space="preserve"> </w:t>
+      </w:r>
+      <w:r>
+        <w:rPr>
+          <w:b/>
+          <w:bCs/>
+        </w:rPr>
+        <w:t xml:space="preserve">(</w:t>
+      </w:r>
+      <w:hyperlink w:anchor="ref-knowles2020specificity">
+        <w:r>
+          <w:rPr>
+            <w:rStyle w:val="Hyperlink"/>
+            <w:b/>
+            <w:bCs/>
+          </w:rPr>
+          <w:t xml:space="preserve">Knowles &amp; Olatunji, 2020</w:t>
+        </w:r>
+      </w:hyperlink>
+      <w:r>
+        <w:rPr>
+          <w:b/>
+          <w:bCs/>
+        </w:rPr>
+        <w:t xml:space="preserve">)</w:t>
+      </w:r>
+      <w:r>
+        <w:rPr>
+          <w:b/>
+          <w:bCs/>
+        </w:rPr>
+        <w:t xml:space="preserve">, suggesting that the scale may rather capture general negative affect than specifically anxiety. Regarding the BDI-II, existing evidence that suggests its relative lack of sensitivity for low-severity depression</w:t>
+      </w:r>
+      <w:r>
+        <w:rPr>
+          <w:b/>
+          <w:bCs/>
+        </w:rPr>
+        <w:t xml:space="preserve"> </w:t>
+      </w:r>
+      <w:r>
+        <w:rPr>
+          <w:b/>
+          <w:bCs/>
+        </w:rPr>
+        <w:t xml:space="preserve">(</w:t>
+      </w:r>
+      <w:hyperlink w:anchor="ref-olino2012measuring">
+        <w:r>
+          <w:rPr>
+            <w:rStyle w:val="Hyperlink"/>
+            <w:b/>
+            <w:bCs/>
+          </w:rPr>
+          <w:t xml:space="preserve">Olino et al., 2012</w:t>
+        </w:r>
+      </w:hyperlink>
+      <w:r>
+        <w:rPr>
+          <w:b/>
+          <w:bCs/>
+        </w:rPr>
+        <w:t xml:space="preserve">)</w:t>
+      </w:r>
+      <w:r>
+        <w:rPr>
+          <w:b/>
+          <w:bCs/>
+        </w:rPr>
+        <w:t xml:space="preserve"> </w:t>
+      </w:r>
+      <w:r>
+        <w:rPr>
+          <w:b/>
+          <w:bCs/>
+        </w:rPr>
+        <w:t xml:space="preserve">- comparable to similar instruments of its size (e.g., CES-D), and an improvement over the BDI-I</w:t>
+      </w:r>
+      <w:r>
+        <w:rPr>
+          <w:b/>
+          <w:bCs/>
+        </w:rPr>
+        <w:t xml:space="preserve"> </w:t>
+      </w:r>
+      <w:r>
+        <w:rPr>
+          <w:b/>
+          <w:bCs/>
+        </w:rPr>
+        <w:t xml:space="preserve">(</w:t>
+      </w:r>
+      <w:hyperlink w:anchor="ref-wahl2014standardization">
+        <w:r>
+          <w:rPr>
+            <w:rStyle w:val="Hyperlink"/>
+            <w:b/>
+            <w:bCs/>
+          </w:rPr>
+          <w:t xml:space="preserve">Wahl et al., 2014</w:t>
+        </w:r>
+      </w:hyperlink>
+      <w:r>
+        <w:rPr>
+          <w:b/>
+          <w:bCs/>
+        </w:rPr>
+        <w:t xml:space="preserve">)</w:t>
+      </w:r>
+      <w:r>
+        <w:rPr>
+          <w:b/>
+          <w:bCs/>
+        </w:rPr>
+        <w:t xml:space="preserve"> </w:t>
+      </w:r>
+      <w:r>
+        <w:rPr>
+          <w:b/>
+          <w:bCs/>
+        </w:rPr>
+        <w:t xml:space="preserve">- put into question its choice for our goal of showing increased sub-clinical sensitivity. Thus, future studies should verify these findings with alternative measures of anxiety and depression and clinically assessed populations.</w:t>
+      </w:r>
+    </w:p>
+    <w:p>
+      <w:pPr>
+        <w:pStyle w:val="BodyText"/>
+      </w:pPr>
+      <w:r>
+        <w:t xml:space="preserve">Indeed, although we used a stricter criterion for classifying participants as having a depression or an anxiety disorder by restricting it to participants also reporting undergoing a medical treatment, it was still based on self-reported data. Studies in controlled clinical settings are needed to confirm the potential benefits of the refined PHQ-4 in mood disorders detection accuracy.</w:t>
       </w:r>
     </w:p>
     <w:bookmarkEnd w:id="41"/>
@@ -3002,6 +3356,18 @@
         <w:t xml:space="preserve">response option to the PHQ-4 to enhance its sensitivity to milder mood fluctuations. In the first study, we showed that the new response option was used prevalently by participants and did capture a unique portion of the depression and anxiety underlying dimensions. In the second study, we showed that the refined version of the PHQ-4 was able to better differentiate lower levels of depression compared to the original version, while remaining comparable. Although the benefits of this refinement appear to be fairly minor, and particularly marked for the depression score compared to anxiety, this low-cost improvement appear useful to implement when measuring depression and anxiety using the PHQ-4 ultra-short screening questionnaire.</w:t>
       </w:r>
     </w:p>
+    <w:p>
+      <w:pPr>
+        <w:pStyle w:val="BodyText"/>
+      </w:pPr>
+      <w:r>
+        <w:rPr>
+          <w:b/>
+          <w:bCs/>
+        </w:rPr>
+        <w:t xml:space="preserve">While adding granularity to the response format appears useful for the PHQ-4, it is possible that similar benefits could be found with other scales and measures. While the use of a limited, highly discriminating set of response options is understandable for specific applications (e.g., clinical diagnosis), we recommend future studies to investigate response format and its potential improvement for other scales used in online surveys and general population research.</w:t>
+      </w:r>
+    </w:p>
     <w:bookmarkEnd w:id="43"/>
     <w:bookmarkStart w:id="44" w:name="acknowledgements"/>
     <w:p>
@@ -3021,7 +3387,7 @@
       </w:r>
     </w:p>
     <w:bookmarkEnd w:id="44"/>
-    <w:bookmarkStart w:id="81" w:name="references"/>
+    <w:bookmarkStart w:id="86" w:name="references"/>
     <w:p>
       <w:pPr>
         <w:pStyle w:val="Heading1"/>
@@ -3030,7 +3396,7 @@
         <w:t xml:space="preserve">References</w:t>
       </w:r>
     </w:p>
-    <w:bookmarkStart w:id="72" w:name="refs"/>
+    <w:bookmarkStart w:id="77" w:name="refs"/>
     <w:bookmarkStart w:id="45" w:name="ref-beck1996beck"/>
     <w:p>
       <w:pPr>
@@ -3090,12 +3456,48 @@
       </w:r>
     </w:p>
     <w:bookmarkEnd w:id="46"/>
-    <w:bookmarkStart w:id="47" w:name="ref-dobson1979equidistant"/>
+    <w:bookmarkStart w:id="47" w:name="ref-cuijpers2004subthreshold"/>
     <w:p>
       <w:pPr>
         <w:pStyle w:val="Bibliography"/>
       </w:pPr>
       <w:r>
+        <w:t xml:space="preserve">Cuijpers, P., &amp; Smit, F. (2004). Subthreshold depression as a risk indicator for major depressive disorder: A systematic review of prospective studies.</w:t>
+      </w:r>
+      <w:r>
+        <w:t xml:space="preserve"> </w:t>
+      </w:r>
+      <w:r>
+        <w:rPr>
+          <w:i/>
+          <w:iCs/>
+        </w:rPr>
+        <w:t xml:space="preserve">Acta Psychiatrica Scandinavica</w:t>
+      </w:r>
+      <w:r>
+        <w:t xml:space="preserve">,</w:t>
+      </w:r>
+      <w:r>
+        <w:t xml:space="preserve"> </w:t>
+      </w:r>
+      <w:r>
+        <w:rPr>
+          <w:i/>
+          <w:iCs/>
+        </w:rPr>
+        <w:t xml:space="preserve">109</w:t>
+      </w:r>
+      <w:r>
+        <w:t xml:space="preserve">(5), 325–331.</w:t>
+      </w:r>
+    </w:p>
+    <w:bookmarkEnd w:id="47"/>
+    <w:bookmarkStart w:id="48" w:name="ref-dobson1979equidistant"/>
+    <w:p>
+      <w:pPr>
+        <w:pStyle w:val="Bibliography"/>
+      </w:pPr>
+      <w:r>
         <w:t xml:space="preserve">Dobson, K. S., &amp; Mothersill, K. J. (1979). Equidistant categorical labels for construction of likert-type scales.</w:t>
       </w:r>
       <w:r>
@@ -3125,8 +3527,8 @@
         <w:t xml:space="preserve">(2), 575–580.</w:t>
       </w:r>
     </w:p>
-    <w:bookmarkEnd w:id="47"/>
-    <w:bookmarkStart w:id="48" w:name="ref-hajek2020prevalence"/>
+    <w:bookmarkEnd w:id="48"/>
+    <w:bookmarkStart w:id="49" w:name="ref-hajek2020prevalence"/>
     <w:p>
       <w:pPr>
         <w:pStyle w:val="Bibliography"/>
@@ -3161,13 +3563,85 @@
         <w:t xml:space="preserve">(21), 7865.</w:t>
       </w:r>
     </w:p>
-    <w:bookmarkEnd w:id="48"/>
-    <w:bookmarkStart w:id="49" w:name="ref-kroenke2003patient"/>
+    <w:bookmarkEnd w:id="49"/>
+    <w:bookmarkStart w:id="50" w:name="ref-judd1998major"/>
     <w:p>
       <w:pPr>
         <w:pStyle w:val="Bibliography"/>
       </w:pPr>
       <w:r>
+        <w:t xml:space="preserve">Judd, L. L., Akiskal, H. S., Maser, J. D., Zeller, P. J., Endicott, J., Coryell, W., Paulus, M. P., Kunovac, J. L., Leon, A. C., Mueller, T. I., et al. (1998). Major depressive disorder: A prospective study of residual subthreshold depressive symptoms as predictor of rapid relapse.</w:t>
+      </w:r>
+      <w:r>
+        <w:t xml:space="preserve"> </w:t>
+      </w:r>
+      <w:r>
+        <w:rPr>
+          <w:i/>
+          <w:iCs/>
+        </w:rPr>
+        <w:t xml:space="preserve">Journal of Affective Disorders</w:t>
+      </w:r>
+      <w:r>
+        <w:t xml:space="preserve">,</w:t>
+      </w:r>
+      <w:r>
+        <w:t xml:space="preserve"> </w:t>
+      </w:r>
+      <w:r>
+        <w:rPr>
+          <w:i/>
+          <w:iCs/>
+        </w:rPr>
+        <w:t xml:space="preserve">50</w:t>
+      </w:r>
+      <w:r>
+        <w:t xml:space="preserve">(2-3), 97–108.</w:t>
+      </w:r>
+    </w:p>
+    <w:bookmarkEnd w:id="50"/>
+    <w:bookmarkStart w:id="51" w:name="ref-knowles2020specificity"/>
+    <w:p>
+      <w:pPr>
+        <w:pStyle w:val="Bibliography"/>
+      </w:pPr>
+      <w:r>
+        <w:t xml:space="preserve">Knowles, K. A., &amp; Olatunji, B. O. (2020). Specificity of trait anxiety in anxiety and depression: Meta-analysis of the state-trait anxiety inventory.</w:t>
+      </w:r>
+      <w:r>
+        <w:t xml:space="preserve"> </w:t>
+      </w:r>
+      <w:r>
+        <w:rPr>
+          <w:i/>
+          <w:iCs/>
+        </w:rPr>
+        <w:t xml:space="preserve">Clinical Psychology Review</w:t>
+      </w:r>
+      <w:r>
+        <w:t xml:space="preserve">,</w:t>
+      </w:r>
+      <w:r>
+        <w:t xml:space="preserve"> </w:t>
+      </w:r>
+      <w:r>
+        <w:rPr>
+          <w:i/>
+          <w:iCs/>
+        </w:rPr>
+        <w:t xml:space="preserve">82</w:t>
+      </w:r>
+      <w:r>
+        <w:t xml:space="preserve">, 101928.</w:t>
+      </w:r>
+    </w:p>
+    <w:bookmarkEnd w:id="51"/>
+    <w:bookmarkStart w:id="52" w:name="ref-kroenke2003patient"/>
+    <w:p>
+      <w:pPr>
+        <w:pStyle w:val="Bibliography"/>
+      </w:pPr>
+      <w:r>
         <w:t xml:space="preserve">Kroenke, K., Spitzer, R. L., &amp; Williams, J. B. (2003). The patient health questionnaire-2: Validity of a two-item depression screener.</w:t>
       </w:r>
       <w:r>
@@ -3184,8 +3658,8 @@
         <w:t xml:space="preserve">, 1284–1292.</w:t>
       </w:r>
     </w:p>
-    <w:bookmarkEnd w:id="49"/>
-    <w:bookmarkStart w:id="50" w:name="ref-kroenke2009ultra"/>
+    <w:bookmarkEnd w:id="52"/>
+    <w:bookmarkStart w:id="53" w:name="ref-kroenke2009ultra"/>
     <w:p>
       <w:pPr>
         <w:pStyle w:val="Bibliography"/>
@@ -3220,8 +3694,8 @@
         <w:t xml:space="preserve">(6), 613–621.</w:t>
       </w:r>
     </w:p>
-    <w:bookmarkEnd w:id="50"/>
-    <w:bookmarkStart w:id="51" w:name="ref-kroenke2007anxiety"/>
+    <w:bookmarkEnd w:id="53"/>
+    <w:bookmarkStart w:id="54" w:name="ref-kroenke2007anxiety"/>
     <w:p>
       <w:pPr>
         <w:pStyle w:val="Bibliography"/>
@@ -3256,8 +3730,8 @@
         <w:t xml:space="preserve">(5), 317–325.</w:t>
       </w:r>
     </w:p>
-    <w:bookmarkEnd w:id="51"/>
-    <w:bookmarkStart w:id="52" w:name="ref-lowe20104"/>
+    <w:bookmarkEnd w:id="54"/>
+    <w:bookmarkStart w:id="55" w:name="ref-lowe20104"/>
     <w:p>
       <w:pPr>
         <w:pStyle w:val="Bibliography"/>
@@ -3292,8 +3766,8 @@
         <w:t xml:space="preserve">(1-2), 86–95.</w:t>
       </w:r>
     </w:p>
-    <w:bookmarkEnd w:id="52"/>
-    <w:bookmarkStart w:id="53" w:name="ref-ludecke2020extracting"/>
+    <w:bookmarkEnd w:id="55"/>
+    <w:bookmarkStart w:id="56" w:name="ref-ludecke2020extracting"/>
     <w:p>
       <w:pPr>
         <w:pStyle w:val="Bibliography"/>
@@ -3328,8 +3802,8 @@
         <w:t xml:space="preserve">(53), 2445.</w:t>
       </w:r>
     </w:p>
-    <w:bookmarkEnd w:id="53"/>
-    <w:bookmarkStart w:id="54" w:name="ref-ludecke2021performance"/>
+    <w:bookmarkEnd w:id="56"/>
+    <w:bookmarkStart w:id="57" w:name="ref-ludecke2021performance"/>
     <w:p>
       <w:pPr>
         <w:pStyle w:val="Bibliography"/>
@@ -3364,8 +3838,8 @@
         <w:t xml:space="preserve">(60).</w:t>
       </w:r>
     </w:p>
-    <w:bookmarkEnd w:id="54"/>
-    <w:bookmarkStart w:id="55" w:name="ref-ludecke2019insight"/>
+    <w:bookmarkEnd w:id="57"/>
+    <w:bookmarkStart w:id="58" w:name="ref-ludecke2019insight"/>
     <w:p>
       <w:pPr>
         <w:pStyle w:val="Bibliography"/>
@@ -3400,8 +3874,8 @@
         <w:t xml:space="preserve">(38), 1412.</w:t>
       </w:r>
     </w:p>
-    <w:bookmarkEnd w:id="55"/>
-    <w:bookmarkStart w:id="56" w:name="ref-materu2020psychometric"/>
+    <w:bookmarkEnd w:id="58"/>
+    <w:bookmarkStart w:id="59" w:name="ref-materu2020psychometric"/>
     <w:p>
       <w:pPr>
         <w:pStyle w:val="Bibliography"/>
@@ -3436,8 +3910,8 @@
         <w:t xml:space="preserve">(1), 1–8.</w:t>
       </w:r>
     </w:p>
-    <w:bookmarkEnd w:id="56"/>
-    <w:bookmarkStart w:id="57" w:name="ref-maurer2018depression"/>
+    <w:bookmarkEnd w:id="59"/>
+    <w:bookmarkStart w:id="60" w:name="ref-maurer2018depression"/>
     <w:p>
       <w:pPr>
         <w:pStyle w:val="Bibliography"/>
@@ -3472,8 +3946,8 @@
         <w:t xml:space="preserve">(8), 508–515.</w:t>
       </w:r>
     </w:p>
-    <w:bookmarkEnd w:id="57"/>
-    <w:bookmarkStart w:id="58" w:name="ref-mehling2018multidimensional"/>
+    <w:bookmarkEnd w:id="60"/>
+    <w:bookmarkStart w:id="61" w:name="ref-mehling2018multidimensional"/>
     <w:p>
       <w:pPr>
         <w:pStyle w:val="Bibliography"/>
@@ -3508,8 +3982,8 @@
         <w:t xml:space="preserve">(12), e0208034.</w:t>
       </w:r>
     </w:p>
-    <w:bookmarkEnd w:id="58"/>
-    <w:bookmarkStart w:id="59" w:name="ref-mendoza2022factor"/>
+    <w:bookmarkEnd w:id="61"/>
+    <w:bookmarkStart w:id="62" w:name="ref-mendoza2022factor"/>
     <w:p>
       <w:pPr>
         <w:pStyle w:val="Bibliography"/>
@@ -3531,8 +4005,8 @@
         <w:t xml:space="preserve">, 1–10.</w:t>
       </w:r>
     </w:p>
-    <w:bookmarkEnd w:id="59"/>
-    <w:bookmarkStart w:id="61" w:name="ref-moreyrouder2024"/>
+    <w:bookmarkEnd w:id="62"/>
+    <w:bookmarkStart w:id="64" w:name="ref-moreyrouder2024"/>
     <w:p>
       <w:pPr>
         <w:pStyle w:val="Bibliography"/>
@@ -3556,7 +4030,7 @@
       <w:r>
         <w:t xml:space="preserve"> </w:t>
       </w:r>
-      <w:hyperlink r:id="rId60">
+      <w:hyperlink r:id="rId63">
         <w:r>
           <w:rPr>
             <w:rStyle w:val="Hyperlink"/>
@@ -3565,8 +4039,8 @@
         </w:r>
       </w:hyperlink>
     </w:p>
-    <w:bookmarkEnd w:id="61"/>
-    <w:bookmarkStart w:id="62" w:name="ref-murphy2020testing"/>
+    <w:bookmarkEnd w:id="64"/>
+    <w:bookmarkStart w:id="65" w:name="ref-murphy2020testing"/>
     <w:p>
       <w:pPr>
         <w:pStyle w:val="Bibliography"/>
@@ -3601,13 +4075,49 @@
         <w:t xml:space="preserve">(1), 115–133.</w:t>
       </w:r>
     </w:p>
-    <w:bookmarkEnd w:id="62"/>
-    <w:bookmarkStart w:id="63" w:name="ref-patil2022datawizard"/>
+    <w:bookmarkEnd w:id="65"/>
+    <w:bookmarkStart w:id="66" w:name="ref-olino2012measuring"/>
     <w:p>
       <w:pPr>
         <w:pStyle w:val="Bibliography"/>
       </w:pPr>
       <w:r>
+        <w:t xml:space="preserve">Olino, T. M., Yu, L., Klein, D. N., Rohde, P., Seeley, J. R., Pilkonis, P. A., &amp; Lewinsohn, P. M. (2012). Measuring depression using item response theory: An examination of three measures of depressive symptomatology.</w:t>
+      </w:r>
+      <w:r>
+        <w:t xml:space="preserve"> </w:t>
+      </w:r>
+      <w:r>
+        <w:rPr>
+          <w:i/>
+          <w:iCs/>
+        </w:rPr>
+        <w:t xml:space="preserve">International Journal of Methods in Psychiatric Research</w:t>
+      </w:r>
+      <w:r>
+        <w:t xml:space="preserve">,</w:t>
+      </w:r>
+      <w:r>
+        <w:t xml:space="preserve"> </w:t>
+      </w:r>
+      <w:r>
+        <w:rPr>
+          <w:i/>
+          <w:iCs/>
+        </w:rPr>
+        <w:t xml:space="preserve">21</w:t>
+      </w:r>
+      <w:r>
+        <w:t xml:space="preserve">(1), 76–85.</w:t>
+      </w:r>
+    </w:p>
+    <w:bookmarkEnd w:id="66"/>
+    <w:bookmarkStart w:id="67" w:name="ref-patil2022datawizard"/>
+    <w:p>
+      <w:pPr>
+        <w:pStyle w:val="Bibliography"/>
+      </w:pPr>
+      <w:r>
         <w:t xml:space="preserve">Patil, I., Makowski, D., Ben-Shachar, M. S., Wiernik, B. M., Bacher, E., &amp; Lüdecke, D. (2022). Datawizard: An r package for easy data preparation and statistical transformations.</w:t>
       </w:r>
       <w:r>
@@ -3637,8 +4147,8 @@
         <w:t xml:space="preserve">(78), 4684.</w:t>
       </w:r>
     </w:p>
-    <w:bookmarkEnd w:id="63"/>
-    <w:bookmarkStart w:id="64" w:name="ref-peer2022data"/>
+    <w:bookmarkEnd w:id="67"/>
+    <w:bookmarkStart w:id="68" w:name="ref-peer2022data"/>
     <w:p>
       <w:pPr>
         <w:pStyle w:val="Bibliography"/>
@@ -3673,8 +4183,8 @@
         <w:t xml:space="preserve">(4), 1643–1662.</w:t>
       </w:r>
     </w:p>
-    <w:bookmarkEnd w:id="64"/>
-    <w:bookmarkStart w:id="66" w:name="ref-RCoreTeam"/>
+    <w:bookmarkEnd w:id="68"/>
+    <w:bookmarkStart w:id="70" w:name="ref-RCoreTeam"/>
     <w:p>
       <w:pPr>
         <w:pStyle w:val="Bibliography"/>
@@ -3698,7 +4208,7 @@
       <w:r>
         <w:t xml:space="preserve"> </w:t>
       </w:r>
-      <w:hyperlink r:id="rId65">
+      <w:hyperlink r:id="rId69">
         <w:r>
           <w:rPr>
             <w:rStyle w:val="Hyperlink"/>
@@ -3707,8 +4217,8 @@
         </w:r>
       </w:hyperlink>
     </w:p>
-    <w:bookmarkEnd w:id="66"/>
-    <w:bookmarkStart w:id="67" w:name="ref-samejima1997graded"/>
+    <w:bookmarkEnd w:id="70"/>
+    <w:bookmarkStart w:id="71" w:name="ref-samejima1997graded"/>
     <w:p>
       <w:pPr>
         <w:pStyle w:val="Bibliography"/>
@@ -3733,8 +4243,8 @@
         <w:t xml:space="preserve">(pp. 85–100). Springer.</w:t>
       </w:r>
     </w:p>
-    <w:bookmarkEnd w:id="67"/>
-    <w:bookmarkStart w:id="68" w:name="ref-spielberger1970manual"/>
+    <w:bookmarkEnd w:id="71"/>
+    <w:bookmarkStart w:id="72" w:name="ref-spielberger1970manual"/>
     <w:p>
       <w:pPr>
         <w:pStyle w:val="Bibliography"/>
@@ -3756,8 +4266,8 @@
         <w:t xml:space="preserve">.</w:t>
       </w:r>
     </w:p>
-    <w:bookmarkEnd w:id="68"/>
-    <w:bookmarkStart w:id="69" w:name="ref-theriault2024check"/>
+    <w:bookmarkEnd w:id="72"/>
+    <w:bookmarkStart w:id="73" w:name="ref-theriault2024check"/>
     <w:p>
       <w:pPr>
         <w:pStyle w:val="Bibliography"/>
@@ -3792,13 +4302,49 @@
         <w:t xml:space="preserve">(4), 4162–4172.</w:t>
       </w:r>
     </w:p>
-    <w:bookmarkEnd w:id="69"/>
-    <w:bookmarkStart w:id="70" w:name="ref-wickham2019welcome"/>
+    <w:bookmarkEnd w:id="73"/>
+    <w:bookmarkStart w:id="74" w:name="ref-wahl2014standardization"/>
     <w:p>
       <w:pPr>
         <w:pStyle w:val="Bibliography"/>
       </w:pPr>
       <w:r>
+        <w:t xml:space="preserve">Wahl, I., Löwe, B., Bjorner, J. B., Fischer, F., Langs, G., Voderholzer, U., Aita, S. A., Bergemann, N., Brähler, E., &amp; Rose, M. (2014). Standardization of depression measurement: A common metric was developed for 11 self-report depression measures.</w:t>
+      </w:r>
+      <w:r>
+        <w:t xml:space="preserve"> </w:t>
+      </w:r>
+      <w:r>
+        <w:rPr>
+          <w:i/>
+          <w:iCs/>
+        </w:rPr>
+        <w:t xml:space="preserve">Journal of Clinical Epidemiology</w:t>
+      </w:r>
+      <w:r>
+        <w:t xml:space="preserve">,</w:t>
+      </w:r>
+      <w:r>
+        <w:t xml:space="preserve"> </w:t>
+      </w:r>
+      <w:r>
+        <w:rPr>
+          <w:i/>
+          <w:iCs/>
+        </w:rPr>
+        <w:t xml:space="preserve">67</w:t>
+      </w:r>
+      <w:r>
+        <w:t xml:space="preserve">(1), 73–86.</w:t>
+      </w:r>
+    </w:p>
+    <w:bookmarkEnd w:id="74"/>
+    <w:bookmarkStart w:id="75" w:name="ref-wickham2019welcome"/>
+    <w:p>
+      <w:pPr>
+        <w:pStyle w:val="Bibliography"/>
+      </w:pPr>
+      <w:r>
         <w:t xml:space="preserve">Wickham, H., Averick, M., Bryan, J., Chang, W., McGowan, L. D., François, R., Grolemund, G., Hayes, A., Henry, L., Hester, J., et al. (2019). Welcome to the tidyverse.</w:t>
       </w:r>
       <w:r>
@@ -3828,8 +4374,8 @@
         <w:t xml:space="preserve">(43), 1686.</w:t>
       </w:r>
     </w:p>
-    <w:bookmarkEnd w:id="70"/>
-    <w:bookmarkStart w:id="71" w:name="ref-zsido2020development"/>
+    <w:bookmarkEnd w:id="75"/>
+    <w:bookmarkStart w:id="76" w:name="ref-zsido2020development"/>
     <w:p>
       <w:pPr>
         <w:pStyle w:val="Bibliography"/>
@@ -3864,9 +4410,9 @@
         <w:t xml:space="preserve">, 113223.</w:t>
       </w:r>
     </w:p>
-    <w:bookmarkEnd w:id="71"/>
-    <w:bookmarkEnd w:id="72"/>
-    <w:bookmarkStart w:id="76" w:name="fig-one"/>
+    <w:bookmarkEnd w:id="76"/>
+    <w:bookmarkEnd w:id="77"/>
+    <w:bookmarkStart w:id="81" w:name="fig-one"/>
     <w:p>
       <w:pPr>
         <w:pStyle w:val="FigureTitle"/>
@@ -3892,18 +4438,18 @@
           <wp:inline>
             <wp:extent cx="5943600" cy="3674069"/>
             <wp:effectExtent b="0" l="0" r="0" t="0"/>
-            <wp:docPr descr="" title="" id="74" name="Picture"/>
+            <wp:docPr descr="" title="" id="79" name="Picture"/>
             <a:graphic>
               <a:graphicData uri="http://schemas.openxmlformats.org/drawingml/2006/picture">
                 <pic:pic>
                   <pic:nvPicPr>
-                    <pic:cNvPr descr="../../study1/figures/figure1.png" id="75" name="Picture"/>
+                    <pic:cNvPr descr="../../study1/figures/figure1.png" id="80" name="Picture"/>
                     <pic:cNvPicPr>
                       <a:picLocks noChangeArrowheads="1" noChangeAspect="1"/>
                     </pic:cNvPicPr>
                   </pic:nvPicPr>
                   <pic:blipFill>
-                    <a:blip r:embed="rId73"/>
+                    <a:blip r:embed="rId78"/>
                     <a:stretch>
                       <a:fillRect/>
                     </a:stretch>
@@ -3930,13 +4476,13 @@
         </w:drawing>
       </w:r>
     </w:p>
-    <w:bookmarkEnd w:id="76"/>
+    <w:bookmarkEnd w:id="81"/>
     <w:p>
       <w:r>
         <w:br w:type="page"/>
       </w:r>
     </w:p>
-    <w:bookmarkStart w:id="80" w:name="fig-two"/>
+    <w:bookmarkStart w:id="85" w:name="fig-two"/>
     <w:p>
       <w:pPr>
         <w:pStyle w:val="FigureTitle"/>
@@ -3950,7 +4496,7 @@
         <w:pStyle w:val="Caption"/>
       </w:pPr>
       <w:r>
-        <w:t xml:space="preserve">A) PHQ-4 depression and anxiety scores against their respective ground-truth measures, the BDI-22 and the STAIT-5. Bayes factors in grey tell if there is a difference, for the same PHQ-4 score, between the original and the refined version (BFs &lt; 1 suggest no difference and thus evidence for a comparability of the refined version with respect fo the original scale. Bayes factors in yellow represent how new in-between scores (0.5, 1.5, 2.5, …) available with refined version differ from the adjacent scores (BFs &gt; 3 suggest that half a point of difference on the refined PHQ-4 relates to a significant difference on the ground truth measure). BF &lt; 1/3°, BF &gt; 3*, BF &gt; 10**, BF &gt; 30***. B) Bootstrapped distributions of the difference of correlation between the revised PHQ-4 scores and the original one for sub-clinical threshold scores of depression and anxiety. Positive differences suggest that the correlation between the ground-truth measure and the refined PHQ-4 score was stronger compared to the original version. C) Predictive power of the PHQ-4 scores on the presence of a depression or anxiety disorder. The upper plots show the relationship modelled by a logistic regression, while the above plots represent the ROC curves (in which a line further away from the diagonal represents a higher combination of sensitivity and specificity).</w:t>
+        <w:t xml:space="preserve">A) PHQ-4 depression and anxiety scores against their respective ground-truth measures, the BDI-22 and the STAI-5. Bayes factors in grey tell if there is a difference, for the same PHQ-4 score, between the original and the refined version (BFs &lt; 1 suggest no difference and thus evidence for a comparability of the refined version with respect fo the original scale. Bayes factors in yellow represent how new in-between scores (0.5, 1.5, 2.5, …) available with refined version differ from the adjacent scores (BFs &gt; 3 suggest that half a point of difference on the refined PHQ-4 relates to a significant difference on the ground truth measure). BF &lt; 1/3°, BF &gt; 3*, BF &gt; 10**, BF &gt; 30***. B) Bootstrapped distributions of the difference of correlation between the revised PHQ-4 scores and the original one for sub-clinical threshold scores of depression and anxiety. Positive differences suggest that the correlation between the ground-truth measure and the refined PHQ-4 score was stronger compared to the original version. C) Predictive power of the PHQ-4 scores on the presence of a depression or anxiety disorder. The upper plots show the relationship modelled by a logistic regression, while the above plots represent the ROC curves (in which a line further away from the diagonal represents a higher combination of sensitivity and specificity).</w:t>
       </w:r>
     </w:p>
     <w:p>
@@ -3962,18 +4508,18 @@
           <wp:inline>
             <wp:extent cx="5943600" cy="5943600"/>
             <wp:effectExtent b="0" l="0" r="0" t="0"/>
-            <wp:docPr descr="" title="" id="78" name="Picture"/>
+            <wp:docPr descr="" title="" id="83" name="Picture"/>
             <a:graphic>
               <a:graphicData uri="http://schemas.openxmlformats.org/drawingml/2006/picture">
                 <pic:pic>
                   <pic:nvPicPr>
-                    <pic:cNvPr descr="../../study2/analysis/2_analysis_files/figure-html/figure-1.png" id="79" name="Picture"/>
+                    <pic:cNvPr descr="../../study2/analysis/2_analysis_files/figure-html/figure-1.png" id="84" name="Picture"/>
                     <pic:cNvPicPr>
                       <a:picLocks noChangeArrowheads="1" noChangeAspect="1"/>
                     </pic:cNvPicPr>
                   </pic:nvPicPr>
                   <pic:blipFill>
-                    <a:blip r:embed="rId77"/>
+                    <a:blip r:embed="rId82"/>
                     <a:stretch>
                       <a:fillRect/>
                     </a:stretch>
@@ -4000,7 +4546,7 @@
         </w:drawing>
       </w:r>
     </w:p>
-    <w:bookmarkEnd w:id="80"/>
+    <w:bookmarkEnd w:id="85"/>
     <w:p>
       <w:r>
         <w:br w:type="page"/>
@@ -4009,7 +4555,7 @@
     <w:sectPr>
       <w:lnNumType w:countBy="1" w:restart="continuous"/>
     </w:sectPr>
-    <w:bookmarkEnd w:id="81"/>
+    <w:bookmarkEnd w:id="86"/>
     <w:sectPr>
       <w:headerReference r:id="rId9" w:type="even"/>
       <w:headerReference r:id="rId11" w:type="default"/>

</xml_diff>